<commit_message>
updated code of syntax analyzer
</commit_message>
<xml_diff>
--- a/CFGS2.docx
+++ b/CFGS2.docx
@@ -656,7 +656,31 @@
         <w:rPr>
           <w:lang w:val="en-US"/>
         </w:rPr>
-        <w:t xml:space="preserve"> &lt;AM&gt; &lt;DT&gt; ID&lt;CLASS_BODY’&gt; </w:t>
+        <w:t xml:space="preserve"> &lt;AM&gt; </w:t>
+      </w:r>
+      <w:r>
+        <w:rPr>
+          <w:lang w:val="en-US"/>
+        </w:rPr>
+        <w:t>&lt;</w:t>
+      </w:r>
+      <w:r>
+        <w:rPr>
+          <w:lang w:val="en-US"/>
+        </w:rPr>
+        <w:t>DT</w:t>
+      </w:r>
+      <w:r>
+        <w:rPr>
+          <w:lang w:val="en-US"/>
+        </w:rPr>
+        <w:t>&gt;</w:t>
+      </w:r>
+      <w:r>
+        <w:rPr>
+          <w:lang w:val="en-US"/>
+        </w:rPr>
+        <w:t xml:space="preserve"> ID&lt;CLASS_BODY’&gt; </w:t>
       </w:r>
       <w:r>
         <w:rPr>
@@ -878,7 +902,30 @@
           <w:lang w:val="en-US"/>
         </w:rPr>
         <w:tab/>
-        <w:t xml:space="preserve">DT ID&lt;CLASS_BODY’&gt; | </w:t>
+      </w:r>
+      <w:r>
+        <w:rPr>
+          <w:lang w:val="en-US"/>
+        </w:rPr>
+        <w:t>&lt;</w:t>
+      </w:r>
+      <w:r>
+        <w:rPr>
+          <w:lang w:val="en-US"/>
+        </w:rPr>
+        <w:t>DT</w:t>
+      </w:r>
+      <w:r>
+        <w:rPr>
+          <w:lang w:val="en-US"/>
+        </w:rPr>
+        <w:t>&gt;</w:t>
+      </w:r>
+      <w:r>
+        <w:rPr>
+          <w:lang w:val="en-US"/>
+        </w:rPr>
+        <w:t xml:space="preserve"> ID&lt;CLASS_BODY’&gt; | </w:t>
       </w:r>
       <w:r>
         <w:rPr>
@@ -914,7 +961,7 @@
         <mc:AlternateContent>
           <mc:Choice Requires="wps">
             <w:drawing>
-              <wp:anchor distT="0" distB="0" distL="114300" distR="114300" simplePos="0" relativeHeight="251821056" behindDoc="0" locked="0" layoutInCell="1" allowOverlap="1" wp14:anchorId="08BA2D20" wp14:editId="23923696">
+              <wp:anchor distT="0" distB="0" distL="114300" distR="114300" simplePos="0" relativeHeight="251821056" behindDoc="0" locked="0" layoutInCell="1" allowOverlap="1" wp14:anchorId="08BA2D20" wp14:editId="283F1C45">
                 <wp:simplePos x="0" y="0"/>
                 <wp:positionH relativeFrom="column">
                   <wp:posOffset>1127024</wp:posOffset>
@@ -966,7 +1013,11 @@
           </mc:Choice>
           <mc:Fallback>
             <w:pict>
-              <v:shape w14:anchorId="61FDA1D0" id="Straight Arrow Connector 57" o:spid="_x0000_s1026" type="#_x0000_t32" style="position:absolute;margin-left:88.75pt;margin-top:6.55pt;width:46.9pt;height:0;z-index:251821056;visibility:visible;mso-wrap-style:square;mso-wrap-distance-left:9pt;mso-wrap-distance-top:0;mso-wrap-distance-right:9pt;mso-wrap-distance-bottom:0;mso-position-horizontal:absolute;mso-position-horizontal-relative:text;mso-position-vertical:absolute;mso-position-vertical-relative:text" o:gfxdata="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" strokecolor="#4472c4 [3204]" strokeweight=".5pt">
+              <v:shapetype w14:anchorId="4A522297" id="_x0000_t32" coordsize="21600,21600" o:spt="32" o:oned="t" path="m,l21600,21600e" filled="f">
+                <v:path arrowok="t" fillok="f" o:connecttype="none"/>
+                <o:lock v:ext="edit" shapetype="t"/>
+              </v:shapetype>
+              <v:shape id="Straight Arrow Connector 57" o:spid="_x0000_s1026" type="#_x0000_t32" style="position:absolute;margin-left:88.75pt;margin-top:6.55pt;width:46.9pt;height:0;z-index:251821056;visibility:visible;mso-wrap-style:square;mso-wrap-distance-left:9pt;mso-wrap-distance-top:0;mso-wrap-distance-right:9pt;mso-wrap-distance-bottom:0;mso-position-horizontal:absolute;mso-position-horizontal-relative:text;mso-position-vertical:absolute;mso-position-vertical-relative:text" o:gfxdata="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" strokecolor="#4472c4 [3204]" strokeweight=".5pt">
                 <v:stroke endarrow="block" joinstyle="miter"/>
               </v:shape>
             </w:pict>
@@ -984,7 +1035,7 @@
           <w:lang w:val="en-US"/>
         </w:rPr>
         <w:tab/>
-        <w:t>ID&lt;CLASS_BODY’&gt;|(&lt;ARGS&gt;){&lt;CONSTRUCTOR_CALLING&gt;&lt;MST&gt;}</w:t>
+        <w:t>&lt;CLASS_BODY’&gt;|(&lt;ARGS&gt;){&lt;CONSTRUCTOR_CALLING&gt;&lt;MST&gt;}</w:t>
       </w:r>
     </w:p>
     <w:p>
@@ -998,9 +1049,88 @@
       </w:pPr>
       <w:r>
         <w:rPr>
-          <w:lang w:val="en-US"/>
-        </w:rPr>
-        <w:t>&lt;CLASS_BODY&gt;</w:t>
+          <w:noProof/>
+          <w:lang w:val="en-US"/>
+        </w:rPr>
+        <mc:AlternateContent>
+          <mc:Choice Requires="wps">
+            <w:drawing>
+              <wp:anchor distT="0" distB="0" distL="114300" distR="114300" simplePos="0" relativeHeight="251855872" behindDoc="0" locked="0" layoutInCell="1" allowOverlap="1" wp14:anchorId="7591A38C" wp14:editId="662DCAA0">
+                <wp:simplePos x="0" y="0"/>
+                <wp:positionH relativeFrom="column">
+                  <wp:posOffset>1209868</wp:posOffset>
+                </wp:positionH>
+                <wp:positionV relativeFrom="paragraph">
+                  <wp:posOffset>53202</wp:posOffset>
+                </wp:positionV>
+                <wp:extent cx="595424" cy="0"/>
+                <wp:effectExtent l="0" t="76200" r="14605" b="95250"/>
+                <wp:wrapNone/>
+                <wp:docPr id="71" name="Straight Arrow Connector 71"/>
+                <wp:cNvGraphicFramePr/>
+                <a:graphic xmlns:a="http://schemas.openxmlformats.org/drawingml/2006/main">
+                  <a:graphicData uri="http://schemas.microsoft.com/office/word/2010/wordprocessingShape">
+                    <wps:wsp>
+                      <wps:cNvCnPr/>
+                      <wps:spPr>
+                        <a:xfrm>
+                          <a:off x="0" y="0"/>
+                          <a:ext cx="595424" cy="0"/>
+                        </a:xfrm>
+                        <a:prstGeom prst="straightConnector1">
+                          <a:avLst/>
+                        </a:prstGeom>
+                        <a:ln>
+                          <a:tailEnd type="triangle"/>
+                        </a:ln>
+                      </wps:spPr>
+                      <wps:style>
+                        <a:lnRef idx="1">
+                          <a:schemeClr val="accent1"/>
+                        </a:lnRef>
+                        <a:fillRef idx="0">
+                          <a:schemeClr val="accent1"/>
+                        </a:fillRef>
+                        <a:effectRef idx="0">
+                          <a:schemeClr val="accent1"/>
+                        </a:effectRef>
+                        <a:fontRef idx="minor">
+                          <a:schemeClr val="tx1"/>
+                        </a:fontRef>
+                      </wps:style>
+                      <wps:bodyPr/>
+                    </wps:wsp>
+                  </a:graphicData>
+                </a:graphic>
+              </wp:anchor>
+            </w:drawing>
+          </mc:Choice>
+          <mc:Fallback>
+            <w:pict>
+              <v:shape w14:anchorId="2A7C63FB" id="Straight Arrow Connector 71" o:spid="_x0000_s1026" type="#_x0000_t32" style="position:absolute;margin-left:95.25pt;margin-top:4.2pt;width:46.9pt;height:0;z-index:251855872;visibility:visible;mso-wrap-style:square;mso-wrap-distance-left:9pt;mso-wrap-distance-top:0;mso-wrap-distance-right:9pt;mso-wrap-distance-bottom:0;mso-position-horizontal:absolute;mso-position-horizontal-relative:text;mso-position-vertical:absolute;mso-position-vertical-relative:text" o:gfxdata="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" strokecolor="#4472c4 [3204]" strokeweight=".5pt">
+                <v:stroke endarrow="block" joinstyle="miter"/>
+              </v:shape>
+            </w:pict>
+          </mc:Fallback>
+        </mc:AlternateContent>
+      </w:r>
+      <w:r>
+        <w:rPr>
+          <w:lang w:val="en-US"/>
+        </w:rPr>
+        <w:t>&lt;CLASS_BODY</w:t>
+      </w:r>
+      <w:r>
+        <w:rPr>
+          <w:lang w:val="en-US"/>
+        </w:rPr>
+        <w:t>’’’’</w:t>
+      </w:r>
+      <w:r>
+        <w:rPr>
+          <w:lang w:val="en-US"/>
+        </w:rPr>
+        <w:t>&gt;</w:t>
       </w:r>
     </w:p>
     <w:p>
@@ -1405,30 +1535,6 @@
         </w:rPr>
         <w:t xml:space="preserve">| </w:t>
       </w:r>
-      <w:r>
-        <w:rPr>
-          <w:lang w:val="en-US"/>
-        </w:rPr>
-        <w:t>&lt;INC</w:t>
-      </w:r>
-      <w:r>
-        <w:rPr>
-          <w:lang w:val="en-US"/>
-        </w:rPr>
-        <w:t>_</w:t>
-      </w:r>
-      <w:r>
-        <w:rPr>
-          <w:lang w:val="en-US"/>
-        </w:rPr>
-        <w:t>DEC</w:t>
-      </w:r>
-      <w:r>
-        <w:rPr>
-          <w:lang w:val="en-US"/>
-        </w:rPr>
-        <w:t>&gt;</w:t>
-      </w:r>
     </w:p>
     <w:p>
       <w:pPr>
@@ -1687,7 +1793,19 @@
           <w:lang w:val="en-US"/>
         </w:rPr>
         <w:tab/>
-        <w:t>(&lt;ARGS2&gt;);|</w:t>
+        <w:t>(&lt;ARGS2&gt;)</w:t>
+      </w:r>
+      <w:r>
+        <w:rPr>
+          <w:lang w:val="en-US"/>
+        </w:rPr>
+        <w:t>;</w:t>
+      </w:r>
+      <w:r>
+        <w:rPr>
+          <w:lang w:val="en-US"/>
+        </w:rPr>
+        <w:t>|</w:t>
       </w:r>
       <w:r>
         <w:rPr>
@@ -1723,7 +1841,19 @@
         <w:rPr>
           <w:lang w:val="en-US"/>
         </w:rPr>
+        <w:t>;|=&lt;SST12&gt;</w:t>
+      </w:r>
+      <w:r>
+        <w:rPr>
+          <w:lang w:val="en-US"/>
+        </w:rPr>
         <w:t>;</w:t>
+      </w:r>
+      <w:r>
+        <w:rPr>
+          <w:lang w:val="en-US"/>
+        </w:rPr>
+        <w:t>|&lt;INC_DEC&gt;;</w:t>
       </w:r>
     </w:p>
     <w:p>
@@ -2037,6 +2167,12 @@
         <w:rPr>
           <w:lang w:val="en-US"/>
         </w:rPr>
+        <w:t>X</w:t>
+      </w:r>
+      <w:r>
+        <w:rPr>
+          <w:lang w:val="en-US"/>
+        </w:rPr>
         <w:t>&lt;SST4&gt;</w:t>
       </w:r>
       <w:r>
@@ -2132,6 +2268,12 @@
         <w:rPr>
           <w:lang w:val="en-US"/>
         </w:rPr>
+        <w:t>X</w:t>
+      </w:r>
+      <w:r>
+        <w:rPr>
+          <w:lang w:val="en-US"/>
+        </w:rPr>
         <w:t>&lt;SST5&gt;</w:t>
       </w:r>
       <w:r>
@@ -2222,6 +2364,12 @@
         <w:rPr>
           <w:lang w:val="en-US"/>
         </w:rPr>
+        <w:t>X</w:t>
+      </w:r>
+      <w:r>
+        <w:rPr>
+          <w:lang w:val="en-US"/>
+        </w:rPr>
         <w:t>&lt;SST6&gt;</w:t>
       </w:r>
       <w:r>
@@ -2229,7 +2377,7 @@
           <w:lang w:val="en-US"/>
         </w:rPr>
         <w:tab/>
-        <w:t>ID&lt;DT’&gt; ID&lt;M&gt;;|</w:t>
+        <w:t>ID&lt;DT’&gt; ID&lt;M&gt;|</w:t>
       </w:r>
       <w:r>
         <w:rPr>
@@ -2242,12 +2390,6 @@
           <w:lang w:val="en-US"/>
         </w:rPr>
         <w:t>DT&lt;DT’&gt; ID&lt;M&gt;</w:t>
-      </w:r>
-      <w:r>
-        <w:rPr>
-          <w:lang w:val="en-US"/>
-        </w:rPr>
-        <w:t>;</w:t>
       </w:r>
     </w:p>
     <w:p>
@@ -2354,7 +2496,7 @@
         <w:rPr>
           <w:lang w:val="en-US"/>
         </w:rPr>
-        <w:t>&lt;SST12&gt;;|&lt;M’&gt;</w:t>
+        <w:t>&lt;SST12&gt;|&lt;M’&gt;</w:t>
       </w:r>
     </w:p>
     <w:p>
@@ -2381,6 +2523,7 @@
           <w:noProof/>
           <w:lang w:val="en-US"/>
         </w:rPr>
+        <w:lastRenderedPageBreak/>
         <mc:AlternateContent>
           <mc:Choice Requires="wps">
             <w:drawing>
@@ -2544,7 +2687,31 @@
           <w:lang w:val="en-US"/>
         </w:rPr>
         <w:tab/>
-        <w:t>&lt;E&gt;]&lt;opt&gt; ID&lt;opt2&gt;|]&lt;SST8&gt;</w:t>
+        <w:t>&lt;E&gt;]</w:t>
+      </w:r>
+      <w:r>
+        <w:rPr>
+          <w:lang w:val="en-US"/>
+        </w:rPr>
+        <w:t xml:space="preserve"> </w:t>
+      </w:r>
+      <w:r>
+        <w:rPr>
+          <w:lang w:val="en-US"/>
+        </w:rPr>
+        <w:t xml:space="preserve">&lt;opt&gt; </w:t>
+      </w:r>
+      <w:r>
+        <w:rPr>
+          <w:lang w:val="en-US"/>
+        </w:rPr>
+        <w:t>&lt;opt3&gt;</w:t>
+      </w:r>
+      <w:r>
+        <w:rPr>
+          <w:lang w:val="en-US"/>
+        </w:rPr>
+        <w:t>|]&lt;SST8&gt;</w:t>
       </w:r>
     </w:p>
     <w:p>
@@ -2771,7 +2938,19 @@
         <w:rPr>
           <w:lang w:val="en-US"/>
         </w:rPr>
-        <w:t>T13&gt;| &lt;E&gt;]&lt;opt&gt; ID &lt;opt2&gt;</w:t>
+        <w:t>T13&gt;| &lt;E&gt;]&lt;opt&gt; &lt;opt</w:t>
+      </w:r>
+      <w:r>
+        <w:rPr>
+          <w:lang w:val="en-US"/>
+        </w:rPr>
+        <w:t>3</w:t>
+      </w:r>
+      <w:r>
+        <w:rPr>
+          <w:lang w:val="en-US"/>
+        </w:rPr>
+        <w:t>&gt;</w:t>
       </w:r>
     </w:p>
     <w:p>
@@ -3061,6 +3240,12 @@
         <w:rPr>
           <w:lang w:val="en-US"/>
         </w:rPr>
+        <w:t>x</w:t>
+      </w:r>
+      <w:r>
+        <w:rPr>
+          <w:lang w:val="en-US"/>
+        </w:rPr>
         <w:t>&lt;SST14&gt;</w:t>
       </w:r>
       <w:r>
@@ -3086,12 +3271,110 @@
     <w:p>
       <w:pPr>
         <w:tabs>
-          <w:tab w:val="left" w:pos="2026"/>
-        </w:tabs>
-        <w:rPr>
-          <w:lang w:val="en-US"/>
-        </w:rPr>
-      </w:pPr>
+          <w:tab w:val="left" w:pos="1691"/>
+        </w:tabs>
+        <w:rPr>
+          <w:lang w:val="en-US"/>
+        </w:rPr>
+      </w:pPr>
+      <w:r>
+        <w:rPr>
+          <w:noProof/>
+          <w:lang w:val="en-US"/>
+        </w:rPr>
+        <mc:AlternateContent>
+          <mc:Choice Requires="wps">
+            <w:drawing>
+              <wp:anchor distT="0" distB="0" distL="114300" distR="114300" simplePos="0" relativeHeight="251857920" behindDoc="0" locked="0" layoutInCell="1" allowOverlap="1" wp14:anchorId="69F8B606" wp14:editId="29DD0D25">
+                <wp:simplePos x="0" y="0"/>
+                <wp:positionH relativeFrom="column">
+                  <wp:posOffset>548640</wp:posOffset>
+                </wp:positionH>
+                <wp:positionV relativeFrom="paragraph">
+                  <wp:posOffset>83516</wp:posOffset>
+                </wp:positionV>
+                <wp:extent cx="595424" cy="0"/>
+                <wp:effectExtent l="0" t="76200" r="14605" b="95250"/>
+                <wp:wrapNone/>
+                <wp:docPr id="80" name="Straight Arrow Connector 80"/>
+                <wp:cNvGraphicFramePr/>
+                <a:graphic xmlns:a="http://schemas.openxmlformats.org/drawingml/2006/main">
+                  <a:graphicData uri="http://schemas.microsoft.com/office/word/2010/wordprocessingShape">
+                    <wps:wsp>
+                      <wps:cNvCnPr/>
+                      <wps:spPr>
+                        <a:xfrm>
+                          <a:off x="0" y="0"/>
+                          <a:ext cx="595424" cy="0"/>
+                        </a:xfrm>
+                        <a:prstGeom prst="straightConnector1">
+                          <a:avLst/>
+                        </a:prstGeom>
+                        <a:ln>
+                          <a:tailEnd type="triangle"/>
+                        </a:ln>
+                      </wps:spPr>
+                      <wps:style>
+                        <a:lnRef idx="1">
+                          <a:schemeClr val="accent1"/>
+                        </a:lnRef>
+                        <a:fillRef idx="0">
+                          <a:schemeClr val="accent1"/>
+                        </a:fillRef>
+                        <a:effectRef idx="0">
+                          <a:schemeClr val="accent1"/>
+                        </a:effectRef>
+                        <a:fontRef idx="minor">
+                          <a:schemeClr val="tx1"/>
+                        </a:fontRef>
+                      </wps:style>
+                      <wps:bodyPr/>
+                    </wps:wsp>
+                  </a:graphicData>
+                </a:graphic>
+              </wp:anchor>
+            </w:drawing>
+          </mc:Choice>
+          <mc:Fallback>
+            <w:pict>
+              <v:shape w14:anchorId="0B288925" id="Straight Arrow Connector 80" o:spid="_x0000_s1026" type="#_x0000_t32" style="position:absolute;margin-left:43.2pt;margin-top:6.6pt;width:46.9pt;height:0;z-index:251857920;visibility:visible;mso-wrap-style:square;mso-wrap-distance-left:9pt;mso-wrap-distance-top:0;mso-wrap-distance-right:9pt;mso-wrap-distance-bottom:0;mso-position-horizontal:absolute;mso-position-horizontal-relative:text;mso-position-vertical:absolute;mso-position-vertical-relative:text" o:gfxdata="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" strokecolor="#4472c4 [3204]" strokeweight=".5pt">
+                <v:stroke endarrow="block" joinstyle="miter"/>
+              </v:shape>
+            </w:pict>
+          </mc:Fallback>
+        </mc:AlternateContent>
+      </w:r>
+      <w:r>
+        <w:rPr>
+          <w:lang w:val="en-US"/>
+        </w:rPr>
+        <w:t>&lt;opt3&gt;</w:t>
+      </w:r>
+      <w:r>
+        <w:rPr>
+          <w:lang w:val="en-US"/>
+        </w:rPr>
+        <w:tab/>
+        <w:t xml:space="preserve">    </w:t>
+      </w:r>
+      <w:r>
+        <w:rPr>
+          <w:lang w:val="en-US"/>
+        </w:rPr>
+        <w:t xml:space="preserve"> </w:t>
+      </w:r>
+      <w:r>
+        <w:rPr>
+          <w:lang w:val="en-US"/>
+        </w:rPr>
+        <w:t>ID&lt;opt2&gt;</w:t>
+      </w:r>
+      <w:r>
+        <w:rPr>
+          <w:lang w:val="en-US"/>
+        </w:rPr>
+        <w:t>|=&lt;Q&gt;</w:t>
+      </w:r>
     </w:p>
     <w:p>
       <w:pPr>
@@ -4405,6 +4688,8 @@
         </w:rPr>
         <w:t>M’</w:t>
       </w:r>
+      <w:bookmarkStart w:id="0" w:name="_GoBack"/>
+      <w:bookmarkEnd w:id="0"/>
       <w:r>
         <w:rPr>
           <w:lang w:val="en-US"/>
@@ -4436,6 +4721,7 @@
           <w:noProof/>
           <w:lang w:val="en-US"/>
         </w:rPr>
+        <w:lastRenderedPageBreak/>
         <mc:AlternateContent>
           <mc:Choice Requires="wps">
             <w:drawing>
@@ -6199,7 +6485,6 @@
           <w:noProof/>
           <w:lang w:val="en-US"/>
         </w:rPr>
-        <w:lastRenderedPageBreak/>
         <mc:AlternateContent>
           <mc:Choice Requires="wps">
             <w:drawing>
@@ -7974,7 +8259,6 @@
           <w:noProof/>
           <w:lang w:val="en-US"/>
         </w:rPr>
-        <w:lastRenderedPageBreak/>
         <mc:AlternateContent>
           <mc:Choice Requires="wps">
             <w:drawing>
@@ -8054,15 +8338,7 @@
         <w:rPr>
           <w:lang w:val="en-US"/>
         </w:rPr>
-        <w:t>this_su</w:t>
-      </w:r>
-      <w:bookmarkStart w:id="0" w:name="_GoBack"/>
-      <w:bookmarkEnd w:id="0"/>
-      <w:r>
-        <w:rPr>
-          <w:lang w:val="en-US"/>
-        </w:rPr>
-        <w:t>per</w:t>
+        <w:t>this_super</w:t>
       </w:r>
       <w:proofErr w:type="spellEnd"/>
       <w:r>
@@ -8086,6 +8362,7 @@
           <w:noProof/>
           <w:lang w:val="en-US"/>
         </w:rPr>
+        <w:lastRenderedPageBreak/>
         <mc:AlternateContent>
           <mc:Choice Requires="wps">
             <w:drawing>

</xml_diff>

<commit_message>
Updated Syntax Analyzer 19/11/2019
</commit_message>
<xml_diff>
--- a/CFGS2.docx
+++ b/CFGS2.docx
@@ -2072,6 +2072,12 @@
             </w:pict>
           </mc:Fallback>
         </mc:AlternateContent>
+      </w:r>
+      <w:r>
+        <w:rPr>
+          <w:lang w:val="en-US"/>
+        </w:rPr>
+        <w:t>x</w:t>
       </w:r>
       <w:r>
         <w:rPr>
@@ -2699,13 +2705,7 @@
         <w:rPr>
           <w:lang w:val="en-US"/>
         </w:rPr>
-        <w:t xml:space="preserve">&lt;opt&gt; </w:t>
-      </w:r>
-      <w:r>
-        <w:rPr>
-          <w:lang w:val="en-US"/>
-        </w:rPr>
-        <w:t>&lt;opt3&gt;</w:t>
+        <w:t>&lt;opt&gt; &lt;opt3&gt;</w:t>
       </w:r>
       <w:r>
         <w:rPr>
@@ -4207,6 +4207,12 @@
         </w:rPr>
         <w:t>&lt;P’&gt;|(&lt;ARGS2&gt;);&lt;P’&gt;|[&lt;E&gt;]&lt;opt&gt;&lt;P’&gt;</w:t>
       </w:r>
+      <w:r>
+        <w:rPr>
+          <w:lang w:val="en-US"/>
+        </w:rPr>
+        <w:t>|,&lt;Q&gt;</w:t>
+      </w:r>
     </w:p>
     <w:p>
       <w:pPr>
@@ -4688,8 +4694,6 @@
         </w:rPr>
         <w:t>M’</w:t>
       </w:r>
-      <w:bookmarkStart w:id="0" w:name="_GoBack"/>
-      <w:bookmarkEnd w:id="0"/>
       <w:r>
         <w:rPr>
           <w:lang w:val="en-US"/>
@@ -7626,7 +7630,15 @@
           <w:lang w:val="en-US"/>
         </w:rPr>
         <w:tab/>
-        <w:t>ROP &lt;E&gt; &lt;RE’&gt;|Eps</w:t>
+        <w:t>ROP &lt;E&gt; &lt;RE’&gt;</w:t>
+      </w:r>
+      <w:bookmarkStart w:id="0" w:name="_GoBack"/>
+      <w:bookmarkEnd w:id="0"/>
+      <w:r>
+        <w:rPr>
+          <w:lang w:val="en-US"/>
+        </w:rPr>
+        <w:t>|Eps</w:t>
       </w:r>
     </w:p>
     <w:p>

</xml_diff>

<commit_message>
everything is working, kindly consider CFGS2 for working
</commit_message>
<xml_diff>
--- a/CFGS2.docx
+++ b/CFGS2.docx
@@ -202,7 +202,25 @@
         <w:rPr>
           <w:lang w:val="en-US"/>
         </w:rPr>
-        <w:t>&lt;INH&gt;{ &lt;CLASS_BODY&gt; public static void ma</w:t>
+        <w:t>()</w:t>
+      </w:r>
+      <w:r>
+        <w:rPr>
+          <w:lang w:val="en-US"/>
+        </w:rPr>
+        <w:t>&lt;INH&gt;{ &lt;CLASS_BODY&gt;  static</w:t>
+      </w:r>
+      <w:r>
+        <w:rPr>
+          <w:lang w:val="en-US"/>
+        </w:rPr>
+        <w:t xml:space="preserve"> public</w:t>
+      </w:r>
+      <w:r>
+        <w:rPr>
+          <w:lang w:val="en-US"/>
+        </w:rPr>
+        <w:t xml:space="preserve"> void ma</w:t>
       </w:r>
       <w:r>
         <w:rPr>
@@ -680,7 +698,7 @@
         <w:rPr>
           <w:lang w:val="en-US"/>
         </w:rPr>
-        <w:t xml:space="preserve"> ID&lt;CLASS_BODY’&gt; </w:t>
+        <w:t xml:space="preserve"> &lt;CLASS_BODY’&gt; </w:t>
       </w:r>
       <w:r>
         <w:rPr>
@@ -711,6 +729,12 @@
           <w:lang w:val="en-US"/>
         </w:rPr>
         <w:t>|</w:t>
+      </w:r>
+      <w:r>
+        <w:rPr>
+          <w:lang w:val="en-US"/>
+        </w:rPr>
+        <w:t>&lt;CLASS_BODY2&gt;|</w:t>
       </w:r>
       <w:r>
         <w:rPr>
@@ -902,30 +926,7 @@
           <w:lang w:val="en-US"/>
         </w:rPr>
         <w:tab/>
-      </w:r>
-      <w:r>
-        <w:rPr>
-          <w:lang w:val="en-US"/>
-        </w:rPr>
-        <w:t>&lt;</w:t>
-      </w:r>
-      <w:r>
-        <w:rPr>
-          <w:lang w:val="en-US"/>
-        </w:rPr>
-        <w:t>DT</w:t>
-      </w:r>
-      <w:r>
-        <w:rPr>
-          <w:lang w:val="en-US"/>
-        </w:rPr>
-        <w:t>&gt;</w:t>
-      </w:r>
-      <w:r>
-        <w:rPr>
-          <w:lang w:val="en-US"/>
-        </w:rPr>
-        <w:t xml:space="preserve"> ID&lt;CLASS_BODY’&gt; | </w:t>
+        <w:t xml:space="preserve">DT ID&lt;CLASS_BODY’&gt; | </w:t>
       </w:r>
       <w:r>
         <w:rPr>
@@ -1035,7 +1036,34 @@
           <w:lang w:val="en-US"/>
         </w:rPr>
         <w:tab/>
+      </w:r>
+      <w:r>
+        <w:rPr>
+          <w:lang w:val="en-US"/>
+        </w:rPr>
+        <w:t>ID</w:t>
+      </w:r>
+      <w:r>
+        <w:rPr>
+          <w:lang w:val="en-US"/>
+        </w:rPr>
         <w:t>&lt;CLASS_BODY’&gt;|(&lt;ARGS&gt;){&lt;CONSTRUCTOR_CALLING&gt;&lt;MST&gt;}</w:t>
+      </w:r>
+    </w:p>
+    <w:p>
+      <w:pPr>
+        <w:tabs>
+          <w:tab w:val="left" w:pos="2830"/>
+        </w:tabs>
+        <w:rPr>
+          <w:lang w:val="en-US"/>
+        </w:rPr>
+      </w:pPr>
+      <w:r>
+        <w:rPr>
+          <w:lang w:val="en-US"/>
+        </w:rPr>
+        <w:t>&lt;CLASS_BODY&gt;</w:t>
       </w:r>
     </w:p>
     <w:p>
@@ -1535,6 +1563,12 @@
         </w:rPr>
         <w:t xml:space="preserve">| </w:t>
       </w:r>
+      <w:r>
+        <w:rPr>
+          <w:lang w:val="en-US"/>
+        </w:rPr>
+        <w:t>&lt;INC_DEC&gt;|this.&lt;this1&gt; | super.&lt;super1&gt;</w:t>
+      </w:r>
     </w:p>
     <w:p>
       <w:pPr>
@@ -1620,7 +1654,7 @@
         <w:rPr>
           <w:lang w:val="en-US"/>
         </w:rPr>
-        <w:t>&lt;OBJ’&gt;                          ID = new &lt;DT&gt; (&lt;ARGS2&gt;);</w:t>
+        <w:t>&lt;OBJ’&gt;                          ID = new &lt;DT&gt; (&lt;ARGS2&gt;)</w:t>
       </w:r>
     </w:p>
     <w:p>
@@ -1703,7 +1737,7 @@
         <w:rPr>
           <w:lang w:val="en-US"/>
         </w:rPr>
-        <w:t>&lt;ARRAY_DEC’&gt;                         [&lt;E&gt;]&lt;opt&gt; ID&lt;opt2&gt;;</w:t>
+        <w:t>&lt;ARRAY_DEC’&gt;                         [&lt;E&gt;]&lt;opt&gt; ID&lt;opt2&gt;</w:t>
       </w:r>
     </w:p>
     <w:p>
@@ -1799,6 +1833,12 @@
         <w:rPr>
           <w:lang w:val="en-US"/>
         </w:rPr>
+        <w:t>&lt;opt3&gt;</w:t>
+      </w:r>
+      <w:r>
+        <w:rPr>
+          <w:lang w:val="en-US"/>
+        </w:rPr>
         <w:t>;</w:t>
       </w:r>
       <w:r>
@@ -1854,6 +1894,42 @@
           <w:lang w:val="en-US"/>
         </w:rPr>
         <w:t>|&lt;INC_DEC&gt;;</w:t>
+      </w:r>
+      <w:r>
+        <w:rPr>
+          <w:lang w:val="en-US"/>
+        </w:rPr>
+        <w:t>|</w:t>
+      </w:r>
+      <w:r>
+        <w:rPr>
+          <w:lang w:val="en-US"/>
+        </w:rPr>
+        <w:t xml:space="preserve"> </w:t>
+      </w:r>
+      <w:r>
+        <w:rPr>
+          <w:lang w:val="en-US"/>
+        </w:rPr>
+        <w:t>this.&lt;this</w:t>
+      </w:r>
+      <w:r>
+        <w:rPr>
+          <w:lang w:val="en-US"/>
+        </w:rPr>
+        <w:t>’</w:t>
+      </w:r>
+      <w:r>
+        <w:rPr>
+          <w:lang w:val="en-US"/>
+        </w:rPr>
+        <w:t>&gt;</w:t>
+      </w:r>
+      <w:r>
+        <w:rPr>
+          <w:lang w:val="en-US"/>
+        </w:rPr>
+        <w:t>|super.&lt;super’&gt;</w:t>
       </w:r>
     </w:p>
     <w:p>
@@ -1996,6 +2072,18 @@
         </w:rPr>
         <w:t>;</w:t>
       </w:r>
+      <w:r>
+        <w:rPr>
+          <w:lang w:val="en-US"/>
+        </w:rPr>
+        <w:t xml:space="preserve">| </w:t>
+      </w:r>
+      <w:r>
+        <w:rPr>
+          <w:lang w:val="en-US"/>
+        </w:rPr>
+        <w:t>this.&lt;this’&gt;|super.&lt;super’&gt;</w:t>
+      </w:r>
     </w:p>
     <w:p>
       <w:pPr>
@@ -2304,6 +2392,7 @@
           <w:noProof/>
           <w:lang w:val="en-US"/>
         </w:rPr>
+        <w:lastRenderedPageBreak/>
         <mc:AlternateContent>
           <mc:Choice Requires="wps">
             <w:drawing>
@@ -2529,7 +2618,6 @@
           <w:noProof/>
           <w:lang w:val="en-US"/>
         </w:rPr>
-        <w:lastRenderedPageBreak/>
         <mc:AlternateContent>
           <mc:Choice Requires="wps">
             <w:drawing>
@@ -3587,12 +3675,6 @@
         </w:rPr>
         <w:t>&gt;)</w:t>
       </w:r>
-      <w:r>
-        <w:rPr>
-          <w:lang w:val="en-US"/>
-        </w:rPr>
-        <w:t>;</w:t>
-      </w:r>
     </w:p>
     <w:p>
       <w:pPr>
@@ -3981,6 +4063,12 @@
         </w:rPr>
         <w:t>&gt;</w:t>
       </w:r>
+      <w:r>
+        <w:rPr>
+          <w:lang w:val="en-US"/>
+        </w:rPr>
+        <w:tab/>
+      </w:r>
     </w:p>
     <w:p>
       <w:pPr>
@@ -4205,13 +4293,121 @@
         <w:rPr>
           <w:lang w:val="en-US"/>
         </w:rPr>
-        <w:t>&lt;P’&gt;|(&lt;ARGS2&gt;);&lt;P’&gt;|[&lt;E&gt;]&lt;opt&gt;&lt;P’&gt;</w:t>
+        <w:t>&lt;P’&gt;|</w:t>
+      </w:r>
+      <w:r>
+        <w:rPr>
+          <w:lang w:val="en-US"/>
+        </w:rPr>
+        <w:t xml:space="preserve"> </w:t>
+      </w:r>
+      <w:r>
+        <w:rPr>
+          <w:lang w:val="en-US"/>
+        </w:rPr>
+        <w:t>(&lt;ARGS2&gt;);&lt;P’&gt;</w:t>
+      </w:r>
+      <w:r>
+        <w:rPr>
+          <w:lang w:val="en-US"/>
+        </w:rPr>
+        <w:t xml:space="preserve"> </w:t>
+      </w:r>
+      <w:r>
+        <w:rPr>
+          <w:lang w:val="en-US"/>
+        </w:rPr>
+        <w:t>|[&lt;E&gt;]&lt;opt&gt;&lt;P’&gt;</w:t>
       </w:r>
       <w:r>
         <w:rPr>
           <w:lang w:val="en-US"/>
         </w:rPr>
         <w:t>|,&lt;Q&gt;</w:t>
+      </w:r>
+      <w:r>
+        <w:rPr>
+          <w:lang w:val="en-US"/>
+        </w:rPr>
+        <w:t xml:space="preserve">| </w:t>
+      </w:r>
+      <w:r>
+        <w:rPr>
+          <w:lang w:val="en-US"/>
+        </w:rPr>
+        <w:t>(&lt;ARGS2&gt;)</w:t>
+      </w:r>
+      <w:r>
+        <w:rPr>
+          <w:lang w:val="en-US"/>
+        </w:rPr>
+        <w:t>=</w:t>
+      </w:r>
+      <w:r>
+        <w:rPr>
+          <w:lang w:val="en-US"/>
+        </w:rPr>
+        <w:t>&lt;P’&gt;</w:t>
+      </w:r>
+      <w:r>
+        <w:rPr>
+          <w:lang w:val="en-US"/>
+        </w:rPr>
+        <w:t xml:space="preserve">| </w:t>
+      </w:r>
+      <w:r>
+        <w:rPr>
+          <w:lang w:val="en-US"/>
+        </w:rPr>
+        <w:t>(&lt;ARGS2&gt;)</w:t>
+      </w:r>
+      <w:r>
+        <w:rPr>
+          <w:lang w:val="en-US"/>
+        </w:rPr>
+        <w:t>,</w:t>
+      </w:r>
+      <w:r>
+        <w:rPr>
+          <w:lang w:val="en-US"/>
+        </w:rPr>
+        <w:t>&lt;</w:t>
+      </w:r>
+      <w:r>
+        <w:rPr>
+          <w:lang w:val="en-US"/>
+        </w:rPr>
+        <w:t>Q</w:t>
+      </w:r>
+      <w:r>
+        <w:rPr>
+          <w:lang w:val="en-US"/>
+        </w:rPr>
+        <w:t>&gt;</w:t>
+      </w:r>
+      <w:r>
+        <w:rPr>
+          <w:lang w:val="en-US"/>
+        </w:rPr>
+        <w:t xml:space="preserve"> | </w:t>
+      </w:r>
+      <w:r>
+        <w:rPr>
+          <w:lang w:val="en-US"/>
+        </w:rPr>
+        <w:t>(&lt;ARGS2&gt;)</w:t>
+      </w:r>
+      <w:r>
+        <w:rPr>
+          <w:lang w:val="en-US"/>
+        </w:rPr>
+        <w:t>.</w:t>
+      </w:r>
+      <w:r>
+        <w:rPr>
+          <w:lang w:val="en-US"/>
+        </w:rPr>
+        <w:t>&lt;P&gt;</w:t>
       </w:r>
     </w:p>
     <w:p>
@@ -4686,13 +4882,25 @@
         <w:rPr>
           <w:lang w:val="en-US"/>
         </w:rPr>
-        <w:t>&gt;|&lt;</w:t>
-      </w:r>
-      <w:r>
-        <w:rPr>
-          <w:lang w:val="en-US"/>
-        </w:rPr>
-        <w:t>M’</w:t>
+        <w:t>&gt;|</w:t>
+      </w:r>
+      <w:r>
+        <w:rPr>
+          <w:lang w:val="en-US"/>
+        </w:rPr>
+        <w:t>,ID</w:t>
+      </w:r>
+      <w:r>
+        <w:rPr>
+          <w:lang w:val="en-US"/>
+        </w:rPr>
+        <w:t>&lt;</w:t>
+      </w:r>
+      <w:r>
+        <w:rPr>
+          <w:lang w:val="en-US"/>
+        </w:rPr>
+        <w:t>M</w:t>
       </w:r>
       <w:r>
         <w:rPr>
@@ -4725,7 +4933,6 @@
           <w:noProof/>
           <w:lang w:val="en-US"/>
         </w:rPr>
-        <w:lastRenderedPageBreak/>
         <mc:AlternateContent>
           <mc:Choice Requires="wps">
             <w:drawing>
@@ -5129,7 +5336,26 @@
           <w:lang w:val="en-US"/>
         </w:rPr>
         <w:tab/>
-        <w:t>el&lt;IF_ST&gt;|Eps</w:t>
+      </w:r>
+      <w:proofErr w:type="spellStart"/>
+      <w:r>
+        <w:rPr>
+          <w:lang w:val="en-US"/>
+        </w:rPr>
+        <w:t>el</w:t>
+      </w:r>
+      <w:r>
+        <w:rPr>
+          <w:lang w:val="en-US"/>
+        </w:rPr>
+        <w:t>if</w:t>
+      </w:r>
+      <w:proofErr w:type="spellEnd"/>
+      <w:r>
+        <w:rPr>
+          <w:lang w:val="en-US"/>
+        </w:rPr>
+        <w:t>&lt;IF_ST&gt;|Eps</w:t>
       </w:r>
     </w:p>
     <w:p>
@@ -5603,7 +5829,19 @@
         <w:rPr>
           <w:lang w:val="en-US"/>
         </w:rPr>
-        <w:t>&lt;OE&gt;</w:t>
+        <w:t>&lt;</w:t>
+      </w:r>
+      <w:r>
+        <w:rPr>
+          <w:lang w:val="en-US"/>
+        </w:rPr>
+        <w:t>Q</w:t>
+      </w:r>
+      <w:r>
+        <w:rPr>
+          <w:lang w:val="en-US"/>
+        </w:rPr>
+        <w:t>&gt;</w:t>
       </w:r>
       <w:r>
         <w:rPr>
@@ -5747,6 +5985,12 @@
         </w:rPr>
         <w:t>|Eps</w:t>
       </w:r>
+      <w:r>
+        <w:rPr>
+          <w:lang w:val="en-US"/>
+        </w:rPr>
+        <w:t>|,&lt;OE&gt;;|&lt;MST&gt;</w:t>
+      </w:r>
     </w:p>
     <w:p>
       <w:pPr>
@@ -5944,19 +6188,7 @@
         <w:rPr>
           <w:lang w:val="en-US"/>
         </w:rPr>
-        <w:t xml:space="preserve">                       Eps|&lt;DT</w:t>
-      </w:r>
-      <w:r>
-        <w:rPr>
-          <w:lang w:val="en-US"/>
-        </w:rPr>
-        <w:t>2</w:t>
-      </w:r>
-      <w:r>
-        <w:rPr>
-          <w:lang w:val="en-US"/>
-        </w:rPr>
-        <w:t>&gt;&lt;X</w:t>
+        <w:t xml:space="preserve">                       Eps|&lt;DT&gt;&lt;X</w:t>
       </w:r>
       <w:r>
         <w:rPr>
@@ -5969,6 +6201,12 @@
           <w:lang w:val="en-US"/>
         </w:rPr>
         <w:t>&gt;&lt;NEXT&gt;</w:t>
+      </w:r>
+      <w:r>
+        <w:rPr>
+          <w:lang w:val="en-US"/>
+        </w:rPr>
+        <w:tab/>
       </w:r>
     </w:p>
     <w:p>
@@ -6074,7 +6312,7 @@
         <w:rPr>
           <w:lang w:val="en-US"/>
         </w:rPr>
-        <w:t>DT2&gt;&lt;X</w:t>
+        <w:t>DT&gt;&lt;X</w:t>
       </w:r>
       <w:r>
         <w:rPr>
@@ -6366,6 +6604,7 @@
           <w:noProof/>
           <w:lang w:val="en-US"/>
         </w:rPr>
+        <w:lastRenderedPageBreak/>
         <mc:AlternateContent>
           <mc:Choice Requires="wps">
             <w:drawing>
@@ -6562,7 +6801,19 @@
           <w:lang w:val="en-US"/>
         </w:rPr>
         <w:tab/>
-        <w:t>[&lt;E&gt;]|Eps</w:t>
+        <w:t>[&lt;</w:t>
+      </w:r>
+      <w:r>
+        <w:rPr>
+          <w:lang w:val="en-US"/>
+        </w:rPr>
+        <w:t>O</w:t>
+      </w:r>
+      <w:r>
+        <w:rPr>
+          <w:lang w:val="en-US"/>
+        </w:rPr>
+        <w:t>E&gt;]|Eps</w:t>
       </w:r>
     </w:p>
     <w:p>
@@ -6670,6 +6921,12 @@
         </w:rPr>
         <w:t>opt2&gt;|Eps</w:t>
       </w:r>
+      <w:r>
+        <w:rPr>
+          <w:lang w:val="en-US"/>
+        </w:rPr>
+        <w:t>|=new &lt;DT2&gt;(&lt;ARGS2&gt;)</w:t>
+      </w:r>
     </w:p>
     <w:p>
       <w:pPr>
@@ -6791,7 +7048,13 @@
         <w:rPr>
           <w:lang w:val="en-US"/>
         </w:rPr>
-        <w:t>&lt;FOR_LOOP’&gt;</w:t>
+        <w:t>&lt;</w:t>
+      </w:r>
+      <w:r>
+        <w:rPr>
+          <w:lang w:val="en-US"/>
+        </w:rPr>
+        <w:t>P&gt;=&lt;Q&gt;</w:t>
       </w:r>
       <w:r>
         <w:rPr>
@@ -6809,7 +7072,19 @@
         <w:rPr>
           <w:lang w:val="en-US"/>
         </w:rPr>
-        <w:t>;&lt;INC_DEC&gt;ID&lt;X&gt;){&lt;MST&gt;}</w:t>
+        <w:t>;ID&lt;</w:t>
+      </w:r>
+      <w:r>
+        <w:rPr>
+          <w:lang w:val="en-US"/>
+        </w:rPr>
+        <w:t>INC_DEC</w:t>
+      </w:r>
+      <w:r>
+        <w:rPr>
+          <w:lang w:val="en-US"/>
+        </w:rPr>
+        <w:t>&gt;){&lt;MST&gt;}</w:t>
       </w:r>
     </w:p>
     <w:p>
@@ -7630,15 +7905,7 @@
           <w:lang w:val="en-US"/>
         </w:rPr>
         <w:tab/>
-        <w:t>ROP &lt;E&gt; &lt;RE’&gt;</w:t>
-      </w:r>
-      <w:bookmarkStart w:id="0" w:name="_GoBack"/>
-      <w:bookmarkEnd w:id="0"/>
-      <w:r>
-        <w:rPr>
-          <w:lang w:val="en-US"/>
-        </w:rPr>
-        <w:t>|Eps</w:t>
+        <w:t>ROP &lt;E&gt; &lt;RE’&gt;|Eps</w:t>
       </w:r>
     </w:p>
     <w:p>
@@ -8089,6 +8356,7 @@
           <w:noProof/>
           <w:lang w:val="en-US"/>
         </w:rPr>
+        <w:lastRenderedPageBreak/>
         <mc:AlternateContent>
           <mc:Choice Requires="wps">
             <w:drawing>
@@ -8374,7 +8642,6 @@
           <w:noProof/>
           <w:lang w:val="en-US"/>
         </w:rPr>
-        <w:lastRenderedPageBreak/>
         <mc:AlternateContent>
           <mc:Choice Requires="wps">
             <w:drawing>
@@ -8731,6 +8998,30 @@
         </w:rPr>
         <w:t>&lt;F’’’&gt;</w:t>
       </w:r>
+      <w:r>
+        <w:rPr>
+          <w:lang w:val="en-US"/>
+        </w:rPr>
+        <w:t>|.</w:t>
+      </w:r>
+      <w:r>
+        <w:rPr>
+          <w:lang w:val="en-US"/>
+        </w:rPr>
+        <w:t>&lt;P””&gt;=&lt;Q&gt;;</w:t>
+      </w:r>
+      <w:r>
+        <w:rPr>
+          <w:lang w:val="en-US"/>
+        </w:rPr>
+        <w:tab/>
+      </w:r>
+      <w:r>
+        <w:rPr>
+          <w:lang w:val="en-US"/>
+        </w:rPr>
+        <w:tab/>
+      </w:r>
     </w:p>
     <w:p>
       <w:pPr>
@@ -9389,6 +9680,8 @@
           <w:lang w:val="en-US"/>
         </w:rPr>
       </w:pPr>
+      <w:bookmarkStart w:id="0" w:name="_GoBack"/>
+      <w:bookmarkEnd w:id="0"/>
     </w:p>
     <w:p>
       <w:pPr>

</xml_diff>

<commit_message>
"Semantics phase start here"
</commit_message>
<xml_diff>
--- a/CFGS2.docx
+++ b/CFGS2.docx
@@ -152,21 +152,7 @@
           <w:lang w:val="en-US"/>
         </w:rPr>
         <w:tab/>
-        <w:t>&lt;</w:t>
-      </w:r>
-      <w:proofErr w:type="spellStart"/>
-      <w:r>
-        <w:rPr>
-          <w:lang w:val="en-US"/>
-        </w:rPr>
-        <w:t>defs</w:t>
-      </w:r>
-      <w:proofErr w:type="spellEnd"/>
-      <w:r>
-        <w:rPr>
-          <w:lang w:val="en-US"/>
-        </w:rPr>
-        <w:t>&gt;</w:t>
+        <w:t>&lt;defs&gt;</w:t>
       </w:r>
       <w:r>
         <w:rPr>
@@ -198,12 +184,8 @@
         </w:rPr>
         <w:t>ain</w:t>
       </w:r>
-      <w:r>
-        <w:rPr>
-          <w:lang w:val="en-US"/>
-        </w:rPr>
-        <w:t>()</w:t>
-      </w:r>
+      <w:bookmarkStart w:id="0" w:name="_GoBack"/>
+      <w:bookmarkEnd w:id="0"/>
       <w:r>
         <w:rPr>
           <w:lang w:val="en-US"/>
@@ -244,21 +226,7 @@
         <w:rPr>
           <w:lang w:val="en-US"/>
         </w:rPr>
-        <w:t>&gt;} &lt;CLASS_BODY&gt; } &lt;</w:t>
-      </w:r>
-      <w:proofErr w:type="spellStart"/>
-      <w:r>
-        <w:rPr>
-          <w:lang w:val="en-US"/>
-        </w:rPr>
-        <w:t>defs</w:t>
-      </w:r>
-      <w:proofErr w:type="spellEnd"/>
-      <w:r>
-        <w:rPr>
-          <w:lang w:val="en-US"/>
-        </w:rPr>
-        <w:t>&gt;</w:t>
+        <w:t>&gt;} &lt;CLASS_BODY&gt; } &lt;defs&gt;</w:t>
       </w:r>
     </w:p>
     <w:p>
@@ -480,21 +448,7 @@
         <w:rPr>
           <w:lang w:val="en-US"/>
         </w:rPr>
-        <w:t>&lt;</w:t>
-      </w:r>
-      <w:proofErr w:type="spellStart"/>
-      <w:r>
-        <w:rPr>
-          <w:lang w:val="en-US"/>
-        </w:rPr>
-        <w:t>defs</w:t>
-      </w:r>
-      <w:proofErr w:type="spellEnd"/>
-      <w:r>
-        <w:rPr>
-          <w:lang w:val="en-US"/>
-        </w:rPr>
-        <w:t xml:space="preserve">&gt; </w:t>
+        <w:t xml:space="preserve">&lt;defs&gt; </w:t>
       </w:r>
       <w:r>
         <w:rPr>
@@ -513,21 +467,7 @@
         <w:rPr>
           <w:lang w:val="en-US"/>
         </w:rPr>
-        <w:t>&gt;&lt;</w:t>
-      </w:r>
-      <w:proofErr w:type="spellStart"/>
-      <w:r>
-        <w:rPr>
-          <w:lang w:val="en-US"/>
-        </w:rPr>
-        <w:t>defs</w:t>
-      </w:r>
-      <w:proofErr w:type="spellEnd"/>
-      <w:r>
-        <w:rPr>
-          <w:lang w:val="en-US"/>
-        </w:rPr>
-        <w:t>&gt;|E</w:t>
+        <w:t>&gt;&lt;defs&gt;|E</w:t>
       </w:r>
       <w:r>
         <w:rPr>
@@ -648,14 +588,7 @@
         <w:rPr>
           <w:lang w:val="en-US"/>
         </w:rPr>
-        <w:t>&lt;</w:t>
-      </w:r>
-      <w:proofErr w:type="spellStart"/>
-      <w:r>
-        <w:rPr>
-          <w:lang w:val="en-US"/>
-        </w:rPr>
-        <w:t>o_</w:t>
+        <w:t>&lt;o_</w:t>
       </w:r>
       <w:r>
         <w:rPr>
@@ -663,7 +596,6 @@
         </w:rPr>
         <w:t>static</w:t>
       </w:r>
-      <w:proofErr w:type="spellEnd"/>
       <w:r>
         <w:rPr>
           <w:lang w:val="en-US"/>
@@ -2076,13 +2008,7 @@
         <w:rPr>
           <w:lang w:val="en-US"/>
         </w:rPr>
-        <w:t xml:space="preserve">| </w:t>
-      </w:r>
-      <w:r>
-        <w:rPr>
-          <w:lang w:val="en-US"/>
-        </w:rPr>
-        <w:t>this.&lt;this’&gt;|super.&lt;super’&gt;</w:t>
+        <w:t>| this.&lt;this’&gt;|super.&lt;super’&gt;</w:t>
       </w:r>
     </w:p>
     <w:p>
@@ -4329,85 +4255,7 @@
         <w:rPr>
           <w:lang w:val="en-US"/>
         </w:rPr>
-        <w:t xml:space="preserve">| </w:t>
-      </w:r>
-      <w:r>
-        <w:rPr>
-          <w:lang w:val="en-US"/>
-        </w:rPr>
-        <w:t>(&lt;ARGS2&gt;)</w:t>
-      </w:r>
-      <w:r>
-        <w:rPr>
-          <w:lang w:val="en-US"/>
-        </w:rPr>
-        <w:t>=</w:t>
-      </w:r>
-      <w:r>
-        <w:rPr>
-          <w:lang w:val="en-US"/>
-        </w:rPr>
-        <w:t>&lt;P’&gt;</w:t>
-      </w:r>
-      <w:r>
-        <w:rPr>
-          <w:lang w:val="en-US"/>
-        </w:rPr>
-        <w:t xml:space="preserve">| </w:t>
-      </w:r>
-      <w:r>
-        <w:rPr>
-          <w:lang w:val="en-US"/>
-        </w:rPr>
-        <w:t>(&lt;ARGS2&gt;)</w:t>
-      </w:r>
-      <w:r>
-        <w:rPr>
-          <w:lang w:val="en-US"/>
-        </w:rPr>
-        <w:t>,</w:t>
-      </w:r>
-      <w:r>
-        <w:rPr>
-          <w:lang w:val="en-US"/>
-        </w:rPr>
-        <w:t>&lt;</w:t>
-      </w:r>
-      <w:r>
-        <w:rPr>
-          <w:lang w:val="en-US"/>
-        </w:rPr>
-        <w:t>Q</w:t>
-      </w:r>
-      <w:r>
-        <w:rPr>
-          <w:lang w:val="en-US"/>
-        </w:rPr>
-        <w:t>&gt;</w:t>
-      </w:r>
-      <w:r>
-        <w:rPr>
-          <w:lang w:val="en-US"/>
-        </w:rPr>
-        <w:t xml:space="preserve"> | </w:t>
-      </w:r>
-      <w:r>
-        <w:rPr>
-          <w:lang w:val="en-US"/>
-        </w:rPr>
-        <w:t>(&lt;ARGS2&gt;)</w:t>
-      </w:r>
-      <w:r>
-        <w:rPr>
-          <w:lang w:val="en-US"/>
-        </w:rPr>
-        <w:t>.</w:t>
-      </w:r>
-      <w:r>
-        <w:rPr>
-          <w:lang w:val="en-US"/>
-        </w:rPr>
-        <w:t>&lt;P&gt;</w:t>
+        <w:t>| (&lt;ARGS2&gt;)=&lt;P’&gt;| (&lt;ARGS2&gt;),&lt;Q&gt; | (&lt;ARGS2&gt;).&lt;P&gt;</w:t>
       </w:r>
     </w:p>
     <w:p>
@@ -4745,21 +4593,7 @@
           <w:lang w:val="en-US"/>
         </w:rPr>
         <w:tab/>
-        <w:t>&lt;</w:t>
-      </w:r>
-      <w:proofErr w:type="spellStart"/>
-      <w:r>
-        <w:rPr>
-          <w:lang w:val="en-US"/>
-        </w:rPr>
-        <w:t>O_Static</w:t>
-      </w:r>
-      <w:proofErr w:type="spellEnd"/>
-      <w:r>
-        <w:rPr>
-          <w:lang w:val="en-US"/>
-        </w:rPr>
-        <w:t>&gt;&lt;AM&gt; &lt;DT&gt; ID&lt;M&gt;;</w:t>
+        <w:t>&lt;O_Static&gt;&lt;AM&gt; &lt;DT&gt; ID&lt;M&gt;;</w:t>
       </w:r>
     </w:p>
     <w:p>
@@ -5108,36 +4942,15 @@
         <w:rPr>
           <w:lang w:val="en-US"/>
         </w:rPr>
-        <w:t>&lt;</w:t>
-      </w:r>
-      <w:proofErr w:type="spellStart"/>
-      <w:r>
-        <w:rPr>
-          <w:lang w:val="en-US"/>
-        </w:rPr>
-        <w:t>O_Static</w:t>
-      </w:r>
-      <w:proofErr w:type="spellEnd"/>
-      <w:r>
-        <w:rPr>
-          <w:lang w:val="en-US"/>
-        </w:rPr>
-        <w:t>&gt;</w:t>
+        <w:t>&lt;O_Static&gt;</w:t>
       </w:r>
       <w:r>
         <w:rPr>
           <w:lang w:val="en-US"/>
         </w:rPr>
         <w:tab/>
-      </w:r>
-      <w:proofErr w:type="spellStart"/>
-      <w:r>
-        <w:rPr>
-          <w:lang w:val="en-US"/>
-        </w:rPr>
         <w:t>static|Eps</w:t>
       </w:r>
-      <w:proofErr w:type="spellEnd"/>
     </w:p>
     <w:p>
       <w:pPr>
@@ -5336,12 +5149,6 @@
           <w:lang w:val="en-US"/>
         </w:rPr>
         <w:tab/>
-      </w:r>
-      <w:proofErr w:type="spellStart"/>
-      <w:r>
-        <w:rPr>
-          <w:lang w:val="en-US"/>
-        </w:rPr>
         <w:t>el</w:t>
       </w:r>
       <w:r>
@@ -5350,7 +5157,6 @@
         </w:rPr>
         <w:t>if</w:t>
       </w:r>
-      <w:proofErr w:type="spellEnd"/>
       <w:r>
         <w:rPr>
           <w:lang w:val="en-US"/>
@@ -5579,16 +5385,8 @@
         <w:rPr>
           <w:lang w:val="en-US"/>
         </w:rPr>
-        <w:t>|</w:t>
-      </w:r>
-      <w:proofErr w:type="spellStart"/>
-      <w:r>
-        <w:rPr>
-          <w:lang w:val="en-US"/>
-        </w:rPr>
-        <w:t>true|false</w:t>
-      </w:r>
-      <w:proofErr w:type="spellEnd"/>
+        <w:t>|true|false</w:t>
+      </w:r>
     </w:p>
     <w:p>
       <w:pPr>
@@ -7029,20 +6827,7 @@
           <w:lang w:val="en-US"/>
         </w:rPr>
         <w:tab/>
-      </w:r>
-      <w:proofErr w:type="spellStart"/>
-      <w:r>
-        <w:rPr>
-          <w:lang w:val="en-US"/>
-        </w:rPr>
-        <w:t>floop</w:t>
-      </w:r>
-      <w:proofErr w:type="spellEnd"/>
-      <w:r>
-        <w:rPr>
-          <w:lang w:val="en-US"/>
-        </w:rPr>
-        <w:t>(</w:t>
+        <w:t>floop(</w:t>
       </w:r>
       <w:r>
         <w:rPr>
@@ -7274,21 +7059,7 @@
           <w:lang w:val="en-US"/>
         </w:rPr>
         <w:tab/>
-        <w:t xml:space="preserve">  </w:t>
-      </w:r>
-      <w:proofErr w:type="spellStart"/>
-      <w:r>
-        <w:rPr>
-          <w:lang w:val="en-US"/>
-        </w:rPr>
-        <w:t>wloop</w:t>
-      </w:r>
-      <w:proofErr w:type="spellEnd"/>
-      <w:r>
-        <w:rPr>
-          <w:lang w:val="en-US"/>
-        </w:rPr>
-        <w:t>(&lt;COND&gt;){&lt;MST&gt;}</w:t>
+        <w:t xml:space="preserve">  wloop(&lt;COND&gt;){&lt;MST&gt;}</w:t>
       </w:r>
     </w:p>
     <w:p>
@@ -8611,21 +8382,7 @@
         <w:rPr>
           <w:lang w:val="en-US"/>
         </w:rPr>
-        <w:t>&lt;</w:t>
-      </w:r>
-      <w:proofErr w:type="spellStart"/>
-      <w:r>
-        <w:rPr>
-          <w:lang w:val="en-US"/>
-        </w:rPr>
-        <w:t>this_super</w:t>
-      </w:r>
-      <w:proofErr w:type="spellEnd"/>
-      <w:r>
-        <w:rPr>
-          <w:lang w:val="en-US"/>
-        </w:rPr>
-        <w:t>’’&gt;</w:t>
+        <w:t>&lt;this_super’’&gt;</w:t>
       </w:r>
     </w:p>
     <w:p>
@@ -8708,14 +8465,7 @@
         <w:rPr>
           <w:lang w:val="en-US"/>
         </w:rPr>
-        <w:t>&lt;</w:t>
-      </w:r>
-      <w:proofErr w:type="spellStart"/>
-      <w:r>
-        <w:rPr>
-          <w:lang w:val="en-US"/>
-        </w:rPr>
-        <w:t>this</w:t>
+        <w:t>&lt;this</w:t>
       </w:r>
       <w:r>
         <w:rPr>
@@ -8723,7 +8473,6 @@
         </w:rPr>
         <w:t>_super</w:t>
       </w:r>
-      <w:proofErr w:type="spellEnd"/>
       <w:r>
         <w:rPr>
           <w:lang w:val="en-US"/>
@@ -8847,21 +8596,7 @@
         <w:rPr>
           <w:lang w:val="en-US"/>
         </w:rPr>
-        <w:t>&lt;</w:t>
-      </w:r>
-      <w:proofErr w:type="spellStart"/>
-      <w:r>
-        <w:rPr>
-          <w:lang w:val="en-US"/>
-        </w:rPr>
-        <w:t>this_super</w:t>
-      </w:r>
-      <w:proofErr w:type="spellEnd"/>
-      <w:r>
-        <w:rPr>
-          <w:lang w:val="en-US"/>
-        </w:rPr>
-        <w:t>’’&gt;</w:t>
+        <w:t>&lt;this_super’’&gt;</w:t>
       </w:r>
     </w:p>
     <w:p>
@@ -9611,15 +9346,8 @@
           <w:lang w:val="en-US"/>
         </w:rPr>
         <w:tab/>
-      </w:r>
-      <w:proofErr w:type="spellStart"/>
-      <w:r>
-        <w:rPr>
-          <w:lang w:val="en-US"/>
-        </w:rPr>
         <w:t>static|public|private</w:t>
       </w:r>
-      <w:proofErr w:type="spellEnd"/>
     </w:p>
     <w:p>
       <w:pPr>
@@ -9680,8 +9408,6 @@
           <w:lang w:val="en-US"/>
         </w:rPr>
       </w:pPr>
-      <w:bookmarkStart w:id="0" w:name="_GoBack"/>
-      <w:bookmarkEnd w:id="0"/>
     </w:p>
     <w:p>
       <w:pPr>

</xml_diff>

<commit_message>
Semantics analyzer complete 30%
</commit_message>
<xml_diff>
--- a/CFGS2.docx
+++ b/CFGS2.docx
@@ -152,7 +152,21 @@
           <w:lang w:val="en-US"/>
         </w:rPr>
         <w:tab/>
-        <w:t>&lt;defs&gt;</w:t>
+        <w:t>&lt;</w:t>
+      </w:r>
+      <w:proofErr w:type="spellStart"/>
+      <w:r>
+        <w:rPr>
+          <w:lang w:val="en-US"/>
+        </w:rPr>
+        <w:t>defs</w:t>
+      </w:r>
+      <w:proofErr w:type="spellEnd"/>
+      <w:r>
+        <w:rPr>
+          <w:lang w:val="en-US"/>
+        </w:rPr>
+        <w:t>&gt;</w:t>
       </w:r>
       <w:r>
         <w:rPr>
@@ -184,8 +198,6 @@
         </w:rPr>
         <w:t>ain</w:t>
       </w:r>
-      <w:bookmarkStart w:id="0" w:name="_GoBack"/>
-      <w:bookmarkEnd w:id="0"/>
       <w:r>
         <w:rPr>
           <w:lang w:val="en-US"/>
@@ -226,7 +238,21 @@
         <w:rPr>
           <w:lang w:val="en-US"/>
         </w:rPr>
-        <w:t>&gt;} &lt;CLASS_BODY&gt; } &lt;defs&gt;</w:t>
+        <w:t>&gt;} &lt;CLASS_BODY&gt; } &lt;</w:t>
+      </w:r>
+      <w:proofErr w:type="spellStart"/>
+      <w:r>
+        <w:rPr>
+          <w:lang w:val="en-US"/>
+        </w:rPr>
+        <w:t>defs</w:t>
+      </w:r>
+      <w:proofErr w:type="spellEnd"/>
+      <w:r>
+        <w:rPr>
+          <w:lang w:val="en-US"/>
+        </w:rPr>
+        <w:t>&gt;</w:t>
       </w:r>
     </w:p>
     <w:p>
@@ -448,7 +474,21 @@
         <w:rPr>
           <w:lang w:val="en-US"/>
         </w:rPr>
-        <w:t xml:space="preserve">&lt;defs&gt; </w:t>
+        <w:t>&lt;</w:t>
+      </w:r>
+      <w:proofErr w:type="spellStart"/>
+      <w:r>
+        <w:rPr>
+          <w:lang w:val="en-US"/>
+        </w:rPr>
+        <w:t>defs</w:t>
+      </w:r>
+      <w:proofErr w:type="spellEnd"/>
+      <w:r>
+        <w:rPr>
+          <w:lang w:val="en-US"/>
+        </w:rPr>
+        <w:t xml:space="preserve">&gt; </w:t>
       </w:r>
       <w:r>
         <w:rPr>
@@ -467,7 +507,21 @@
         <w:rPr>
           <w:lang w:val="en-US"/>
         </w:rPr>
-        <w:t>&gt;&lt;defs&gt;|E</w:t>
+        <w:t>&gt;&lt;</w:t>
+      </w:r>
+      <w:proofErr w:type="spellStart"/>
+      <w:r>
+        <w:rPr>
+          <w:lang w:val="en-US"/>
+        </w:rPr>
+        <w:t>defs</w:t>
+      </w:r>
+      <w:proofErr w:type="spellEnd"/>
+      <w:r>
+        <w:rPr>
+          <w:lang w:val="en-US"/>
+        </w:rPr>
+        <w:t>&gt;|E</w:t>
       </w:r>
       <w:r>
         <w:rPr>
@@ -588,7 +642,14 @@
         <w:rPr>
           <w:lang w:val="en-US"/>
         </w:rPr>
-        <w:t>&lt;o_</w:t>
+        <w:t>&lt;</w:t>
+      </w:r>
+      <w:proofErr w:type="spellStart"/>
+      <w:r>
+        <w:rPr>
+          <w:lang w:val="en-US"/>
+        </w:rPr>
+        <w:t>o_</w:t>
       </w:r>
       <w:r>
         <w:rPr>
@@ -596,6 +657,7 @@
         </w:rPr>
         <w:t>static</w:t>
       </w:r>
+      <w:proofErr w:type="spellEnd"/>
       <w:r>
         <w:rPr>
           <w:lang w:val="en-US"/>
@@ -1813,7 +1875,15 @@
         <w:rPr>
           <w:lang w:val="en-US"/>
         </w:rPr>
-        <w:t>;|=&lt;SST12&gt;</w:t>
+        <w:t>;</w:t>
+      </w:r>
+      <w:bookmarkStart w:id="0" w:name="_GoBack"/>
+      <w:bookmarkEnd w:id="0"/>
+      <w:r>
+        <w:rPr>
+          <w:lang w:val="en-US"/>
+        </w:rPr>
+        <w:t>|=&lt;SST12&gt;</w:t>
       </w:r>
       <w:r>
         <w:rPr>
@@ -4593,7 +4663,21 @@
           <w:lang w:val="en-US"/>
         </w:rPr>
         <w:tab/>
-        <w:t>&lt;O_Static&gt;&lt;AM&gt; &lt;DT&gt; ID&lt;M&gt;;</w:t>
+        <w:t>&lt;</w:t>
+      </w:r>
+      <w:proofErr w:type="spellStart"/>
+      <w:r>
+        <w:rPr>
+          <w:lang w:val="en-US"/>
+        </w:rPr>
+        <w:t>O_Static</w:t>
+      </w:r>
+      <w:proofErr w:type="spellEnd"/>
+      <w:r>
+        <w:rPr>
+          <w:lang w:val="en-US"/>
+        </w:rPr>
+        <w:t>&gt;&lt;AM&gt; &lt;DT&gt; ID&lt;M&gt;;</w:t>
       </w:r>
     </w:p>
     <w:p>
@@ -4942,15 +5026,36 @@
         <w:rPr>
           <w:lang w:val="en-US"/>
         </w:rPr>
-        <w:t>&lt;O_Static&gt;</w:t>
+        <w:t>&lt;</w:t>
+      </w:r>
+      <w:proofErr w:type="spellStart"/>
+      <w:r>
+        <w:rPr>
+          <w:lang w:val="en-US"/>
+        </w:rPr>
+        <w:t>O_Static</w:t>
+      </w:r>
+      <w:proofErr w:type="spellEnd"/>
+      <w:r>
+        <w:rPr>
+          <w:lang w:val="en-US"/>
+        </w:rPr>
+        <w:t>&gt;</w:t>
       </w:r>
       <w:r>
         <w:rPr>
           <w:lang w:val="en-US"/>
         </w:rPr>
         <w:tab/>
+      </w:r>
+      <w:proofErr w:type="spellStart"/>
+      <w:r>
+        <w:rPr>
+          <w:lang w:val="en-US"/>
+        </w:rPr>
         <w:t>static|Eps</w:t>
       </w:r>
+      <w:proofErr w:type="spellEnd"/>
     </w:p>
     <w:p>
       <w:pPr>
@@ -5149,6 +5254,12 @@
           <w:lang w:val="en-US"/>
         </w:rPr>
         <w:tab/>
+      </w:r>
+      <w:proofErr w:type="spellStart"/>
+      <w:r>
+        <w:rPr>
+          <w:lang w:val="en-US"/>
+        </w:rPr>
         <w:t>el</w:t>
       </w:r>
       <w:r>
@@ -5157,6 +5268,7 @@
         </w:rPr>
         <w:t>if</w:t>
       </w:r>
+      <w:proofErr w:type="spellEnd"/>
       <w:r>
         <w:rPr>
           <w:lang w:val="en-US"/>
@@ -5385,8 +5497,16 @@
         <w:rPr>
           <w:lang w:val="en-US"/>
         </w:rPr>
-        <w:t>|true|false</w:t>
-      </w:r>
+        <w:t>|</w:t>
+      </w:r>
+      <w:proofErr w:type="spellStart"/>
+      <w:r>
+        <w:rPr>
+          <w:lang w:val="en-US"/>
+        </w:rPr>
+        <w:t>true|false</w:t>
+      </w:r>
+      <w:proofErr w:type="spellEnd"/>
     </w:p>
     <w:p>
       <w:pPr>
@@ -6827,7 +6947,20 @@
           <w:lang w:val="en-US"/>
         </w:rPr>
         <w:tab/>
-        <w:t>floop(</w:t>
+      </w:r>
+      <w:proofErr w:type="spellStart"/>
+      <w:r>
+        <w:rPr>
+          <w:lang w:val="en-US"/>
+        </w:rPr>
+        <w:t>floop</w:t>
+      </w:r>
+      <w:proofErr w:type="spellEnd"/>
+      <w:r>
+        <w:rPr>
+          <w:lang w:val="en-US"/>
+        </w:rPr>
+        <w:t>(</w:t>
       </w:r>
       <w:r>
         <w:rPr>
@@ -7059,7 +7192,21 @@
           <w:lang w:val="en-US"/>
         </w:rPr>
         <w:tab/>
-        <w:t xml:space="preserve">  wloop(&lt;COND&gt;){&lt;MST&gt;}</w:t>
+        <w:t xml:space="preserve">  </w:t>
+      </w:r>
+      <w:proofErr w:type="spellStart"/>
+      <w:r>
+        <w:rPr>
+          <w:lang w:val="en-US"/>
+        </w:rPr>
+        <w:t>wloop</w:t>
+      </w:r>
+      <w:proofErr w:type="spellEnd"/>
+      <w:r>
+        <w:rPr>
+          <w:lang w:val="en-US"/>
+        </w:rPr>
+        <w:t>(&lt;COND&gt;){&lt;MST&gt;}</w:t>
       </w:r>
     </w:p>
     <w:p>
@@ -8382,7 +8529,21 @@
         <w:rPr>
           <w:lang w:val="en-US"/>
         </w:rPr>
-        <w:t>&lt;this_super’’&gt;</w:t>
+        <w:t>&lt;</w:t>
+      </w:r>
+      <w:proofErr w:type="spellStart"/>
+      <w:r>
+        <w:rPr>
+          <w:lang w:val="en-US"/>
+        </w:rPr>
+        <w:t>this_super</w:t>
+      </w:r>
+      <w:proofErr w:type="spellEnd"/>
+      <w:r>
+        <w:rPr>
+          <w:lang w:val="en-US"/>
+        </w:rPr>
+        <w:t>’’&gt;</w:t>
       </w:r>
     </w:p>
     <w:p>
@@ -8465,7 +8626,14 @@
         <w:rPr>
           <w:lang w:val="en-US"/>
         </w:rPr>
-        <w:t>&lt;this</w:t>
+        <w:t>&lt;</w:t>
+      </w:r>
+      <w:proofErr w:type="spellStart"/>
+      <w:r>
+        <w:rPr>
+          <w:lang w:val="en-US"/>
+        </w:rPr>
+        <w:t>this</w:t>
       </w:r>
       <w:r>
         <w:rPr>
@@ -8473,6 +8641,7 @@
         </w:rPr>
         <w:t>_super</w:t>
       </w:r>
+      <w:proofErr w:type="spellEnd"/>
       <w:r>
         <w:rPr>
           <w:lang w:val="en-US"/>
@@ -8596,7 +8765,21 @@
         <w:rPr>
           <w:lang w:val="en-US"/>
         </w:rPr>
-        <w:t>&lt;this_super’’&gt;</w:t>
+        <w:t>&lt;</w:t>
+      </w:r>
+      <w:proofErr w:type="spellStart"/>
+      <w:r>
+        <w:rPr>
+          <w:lang w:val="en-US"/>
+        </w:rPr>
+        <w:t>this_super</w:t>
+      </w:r>
+      <w:proofErr w:type="spellEnd"/>
+      <w:r>
+        <w:rPr>
+          <w:lang w:val="en-US"/>
+        </w:rPr>
+        <w:t>’’&gt;</w:t>
       </w:r>
     </w:p>
     <w:p>
@@ -9346,8 +9529,15 @@
           <w:lang w:val="en-US"/>
         </w:rPr>
         <w:tab/>
+      </w:r>
+      <w:proofErr w:type="spellStart"/>
+      <w:r>
+        <w:rPr>
+          <w:lang w:val="en-US"/>
+        </w:rPr>
         <w:t>static|public|private</w:t>
       </w:r>
+      <w:proofErr w:type="spellEnd"/>
     </w:p>
     <w:p>
       <w:pPr>

</xml_diff>